<commit_message>
marss updates. prep for RTC
</commit_message>
<xml_diff>
--- a/Reviews/RTC ECO-24-0234 FFMs Scott 2025.01.docx
+++ b/Reviews/RTC ECO-24-0234 FFMs Scott 2025.01.docx
@@ -177,7 +177,13 @@
         </w:numPr>
       </w:pPr>
       <w:r>
-        <w:t>The authors appreciate these comments and believe addressing them will meaningfully improve the readability and robustness of the manuscript.</w:t>
+        <w:t xml:space="preserve">The authors appreciate these comments and believe addressing them will meaningfully improve the robustness </w:t>
+      </w:r>
+      <w:r>
+        <w:t xml:space="preserve">and clarity </w:t>
+      </w:r>
+      <w:r>
+        <w:t>of the manuscript.</w:t>
       </w:r>
     </w:p>
     <w:p>
@@ -226,52 +232,295 @@
           <w:i/>
           <w:iCs/>
         </w:rPr>
-        <w:t xml:space="preserve">“Suggest adding an additional sentence in the abstract at line 11 (after the sentence beginning “The hydrologic metrics that explain…”) along the lines of “Specifically, results indicate that the timing of stream connection and disconnection each year relate to relative coho </w:t>
-      </w:r>
-      <w:proofErr w:type="gramStart"/>
+        <w:t xml:space="preserve">“Suggest adding an additional sentence in the abstract at line 11 (after the sentence beginning “The hydrologic metrics that explain…”) along the lines of “Specifically, results indicate that the timing of stream connection and disconnection each year relate to relative coho reproduction and the length of the wet season relates to spawning success.” (or whatever is most accurate). </w:t>
+      </w:r>
+    </w:p>
+    <w:p>
+      <w:r>
+        <w:t>Introduction:</w:t>
+      </w:r>
+    </w:p>
+    <w:p>
+      <w:pPr>
+        <w:pStyle w:val="ListParagraph"/>
+        <w:numPr>
+          <w:ilvl w:val="0"/>
+          <w:numId w:val="3"/>
+        </w:numPr>
+      </w:pPr>
+      <w:r>
+        <w:t xml:space="preserve">Pg 4 line 40: </w:t>
+      </w:r>
+      <w:r>
+        <w:t xml:space="preserve">in this section of the introduction, we have </w:t>
+      </w:r>
+      <w:r>
+        <w:rPr>
+          <w:highlight w:val="yellow"/>
+        </w:rPr>
+        <w:t>laid out the following pieces</w:t>
+      </w:r>
+      <w:r>
+        <w:t xml:space="preserve"> of functional flows development</w:t>
+      </w:r>
+    </w:p>
+    <w:p>
+      <w:pPr>
+        <w:pStyle w:val="ListParagraph"/>
+        <w:numPr>
+          <w:ilvl w:val="1"/>
+          <w:numId w:val="3"/>
+        </w:numPr>
+      </w:pPr>
+      <w:r>
+        <w:t>Foundational work on natural flow regimes (Poff et al 97) and ecological responses to altered flow regimes (Poff and Zimmerman 2010)</w:t>
+      </w:r>
+    </w:p>
+    <w:p>
+      <w:pPr>
+        <w:pStyle w:val="ListParagraph"/>
+        <w:numPr>
+          <w:ilvl w:val="1"/>
+          <w:numId w:val="3"/>
+        </w:numPr>
+      </w:pPr>
+      <w:r>
+        <w:t>Indicators of Hydrologic Alteration</w:t>
+      </w:r>
+      <w:r>
+        <w:t xml:space="preserve"> (Richter 1996)</w:t>
+      </w:r>
+    </w:p>
+    <w:p>
+      <w:pPr>
+        <w:pStyle w:val="ListParagraph"/>
+        <w:numPr>
+          <w:ilvl w:val="1"/>
+          <w:numId w:val="3"/>
+        </w:numPr>
+      </w:pPr>
+      <w:r>
+        <w:t>E</w:t>
+      </w:r>
+      <w:r>
+        <w:t xml:space="preserve">cological </w:t>
+      </w:r>
+      <w:r>
+        <w:t>L</w:t>
+      </w:r>
+      <w:r>
+        <w:t xml:space="preserve">imits of </w:t>
+      </w:r>
+      <w:r>
+        <w:t>H</w:t>
+      </w:r>
+      <w:r>
+        <w:t xml:space="preserve">ydrologic </w:t>
+      </w:r>
+      <w:r>
+        <w:t>A</w:t>
+      </w:r>
+      <w:r>
+        <w:t>lteration</w:t>
+      </w:r>
+      <w:r>
+        <w:t xml:space="preserve"> (Poff et al 2010)</w:t>
+      </w:r>
+    </w:p>
+    <w:p>
+      <w:pPr>
+        <w:pStyle w:val="ListParagraph"/>
+        <w:numPr>
+          <w:ilvl w:val="1"/>
+          <w:numId w:val="3"/>
+        </w:numPr>
+      </w:pPr>
+      <w:r>
+        <w:t>Functional Flows Approach (Yarnell et al. 2010; Grantham et al. 2020)</w:t>
+      </w:r>
+    </w:p>
+    <w:p>
+      <w:pPr>
+        <w:pStyle w:val="ListParagraph"/>
+        <w:numPr>
+          <w:ilvl w:val="1"/>
+          <w:numId w:val="3"/>
+        </w:numPr>
+      </w:pPr>
+      <w:r>
+        <w:lastRenderedPageBreak/>
+        <w:t>California Environmental Flows Framework (Patterson et al 2020; Stein et al 2021)</w:t>
+      </w:r>
+    </w:p>
+    <w:p>
+      <w:pPr>
+        <w:pStyle w:val="ListParagraph"/>
+        <w:numPr>
+          <w:ilvl w:val="0"/>
+          <w:numId w:val="3"/>
+        </w:numPr>
+      </w:pPr>
+      <w:r>
+        <w:t xml:space="preserve">Pg 5 line 33: </w:t>
+      </w:r>
+    </w:p>
+    <w:p>
+      <w:pPr>
+        <w:pStyle w:val="ListParagraph"/>
+        <w:numPr>
+          <w:ilvl w:val="1"/>
+          <w:numId w:val="3"/>
+        </w:numPr>
+      </w:pPr>
+      <w:r>
+        <w:rPr>
+          <w:highlight w:val="yellow"/>
+        </w:rPr>
+        <w:t xml:space="preserve">We have </w:t>
+      </w:r>
+      <w:r>
+        <w:rPr>
+          <w:highlight w:val="yellow"/>
+        </w:rPr>
+        <w:t>added citations to the IHA metrics and ELOHA approaches and cited the three</w:t>
+      </w:r>
+      <w:r>
+        <w:t xml:space="preserve"> papers alluded to in the comment (Richter et al. 2016, Poff et al. 2010, McManamay et al 2013).</w:t>
+      </w:r>
+    </w:p>
+    <w:p>
+      <w:pPr>
+        <w:pStyle w:val="ListParagraph"/>
+        <w:numPr>
+          <w:ilvl w:val="1"/>
+          <w:numId w:val="3"/>
+        </w:numPr>
+      </w:pPr>
+      <w:r>
+        <w:t>The exclusion of the Functional Flows literature is an oversight that we are happy to correct (see response to comment on Pg 4 line 40).</w:t>
+      </w:r>
+    </w:p>
+    <w:p>
+      <w:pPr>
+        <w:pStyle w:val="ListParagraph"/>
+        <w:numPr>
+          <w:ilvl w:val="1"/>
+          <w:numId w:val="3"/>
+        </w:numPr>
+      </w:pPr>
+      <w:r>
+        <w:t xml:space="preserve">Needs </w:t>
+      </w:r>
+      <w:r>
+        <w:rPr>
+          <w:highlight w:val="cyan"/>
+        </w:rPr>
+        <w:t>further discussion</w:t>
+      </w:r>
+      <w:r>
+        <w:t xml:space="preserve">: </w:t>
+      </w:r>
+    </w:p>
+    <w:p>
+      <w:pPr>
+        <w:pStyle w:val="ListParagraph"/>
+        <w:numPr>
+          <w:ilvl w:val="2"/>
+          <w:numId w:val="3"/>
+        </w:numPr>
+      </w:pPr>
+      <w:r>
+        <w:t>Comment</w:t>
+      </w:r>
       <w:r>
         <w:rPr>
           <w:i/>
           <w:iCs/>
         </w:rPr>
-        <w:t>reproduction</w:t>
-      </w:r>
-      <w:proofErr w:type="gramEnd"/>
+        <w:t xml:space="preserve">: </w:t>
+      </w:r>
       <w:r>
         <w:rPr>
           <w:i/>
           <w:iCs/>
         </w:rPr>
-        <w:t xml:space="preserve"> and the length of the wet season relates to spawning success.” (or whatever is most accurate). </w:t>
-      </w:r>
-    </w:p>
-    <w:p>
-      <w:r>
-        <w:t>Introduction:</w:t>
-      </w:r>
-    </w:p>
-    <w:p>
-      <w:pPr>
-        <w:pStyle w:val="ListParagraph"/>
-        <w:numPr>
-          <w:ilvl w:val="0"/>
+        <w:t>“On page 6, there is a discussion of what an ideal framework would be to translate relationships between flow and ecological response to water management actions and decisions. This is specifically what the Functional Flows approach and the related CA Eflows Framework describe and do”</w:t>
+      </w:r>
+    </w:p>
+    <w:p>
+      <w:pPr>
+        <w:pStyle w:val="ListParagraph"/>
+        <w:numPr>
+          <w:ilvl w:val="2"/>
           <w:numId w:val="3"/>
         </w:numPr>
       </w:pPr>
       <w:r>
-        <w:t xml:space="preserve">Pg 4 line 40: </w:t>
-      </w:r>
-      <w:r>
-        <w:t xml:space="preserve">in this section of the introduction, we have </w:t>
-      </w:r>
-      <w:r>
-        <w:rPr>
-          <w:highlight w:val="yellow"/>
-        </w:rPr>
-        <w:t>laid out the following pieces</w:t>
-      </w:r>
-      <w:r>
-        <w:t xml:space="preserve"> of functional flows development</w:t>
+        <w:t>Manuscript: “</w:t>
+      </w:r>
+      <w:r>
+        <w:rPr>
+          <w:i/>
+          <w:iCs/>
+        </w:rPr>
+        <w:t>An ideal framework for supporting decision-making would involve two key steps, firstly connecting land and water management actions to flow changes, and secondly connecting flow changes to ecological responses</w:t>
+      </w:r>
+      <w:r>
+        <w:t>”</w:t>
+      </w:r>
+    </w:p>
+    <w:p>
+      <w:pPr>
+        <w:pStyle w:val="ListParagraph"/>
+        <w:numPr>
+          <w:ilvl w:val="2"/>
+          <w:numId w:val="3"/>
+        </w:numPr>
+      </w:pPr>
+      <w:r>
+        <w:t>In my current understanding, the functional flows metric addresses neither of these steps. Can you help me understand what you mean here?</w:t>
+      </w:r>
+    </w:p>
+    <w:p>
+      <w:pPr>
+        <w:pStyle w:val="ListParagraph"/>
+        <w:numPr>
+          <w:ilvl w:val="3"/>
+          <w:numId w:val="3"/>
+        </w:numPr>
+      </w:pPr>
+      <w:r>
+        <w:t>It does not predict flow changes due to management actions (at least not in the same way as a physically-based hydrologic model, which is our baseline expectation)</w:t>
+      </w:r>
+    </w:p>
+    <w:p>
+      <w:pPr>
+        <w:pStyle w:val="ListParagraph"/>
+        <w:numPr>
+          <w:ilvl w:val="3"/>
+          <w:numId w:val="3"/>
+        </w:numPr>
+      </w:pPr>
+      <w:r>
+        <w:t>It does not predict quantitative ecological changes due to flow changes; rather it quantifies the flow phenomena known to affect the ecosystem.</w:t>
+      </w:r>
+    </w:p>
+    <w:p>
+      <w:pPr>
+        <w:pStyle w:val="ListParagraph"/>
+        <w:numPr>
+          <w:ilvl w:val="2"/>
+          <w:numId w:val="3"/>
+        </w:numPr>
+      </w:pPr>
+      <w:r>
+        <w:rPr>
+          <w:highlight w:val="cyan"/>
+        </w:rPr>
+        <w:t>Is this understanding incorrect</w:t>
+      </w:r>
+      <w:r>
+        <w:t>?</w:t>
       </w:r>
     </w:p>
     <w:p>
@@ -283,320 +532,7 @@
         </w:numPr>
       </w:pPr>
       <w:r>
-        <w:t>Foundational work on natural flow regimes (Poff et al 97) and ecological responses to altered flow regimes (Poff and Zimmerman 2010)</w:t>
-      </w:r>
-    </w:p>
-    <w:p>
-      <w:pPr>
-        <w:pStyle w:val="ListParagraph"/>
-        <w:numPr>
-          <w:ilvl w:val="1"/>
-          <w:numId w:val="3"/>
-        </w:numPr>
-      </w:pPr>
-      <w:r>
-        <w:t>Indicators of Hydrologic Alteration</w:t>
-      </w:r>
-      <w:r>
-        <w:t xml:space="preserve"> (Richter 1996)</w:t>
-      </w:r>
-    </w:p>
-    <w:p>
-      <w:pPr>
-        <w:pStyle w:val="ListParagraph"/>
-        <w:numPr>
-          <w:ilvl w:val="1"/>
-          <w:numId w:val="3"/>
-        </w:numPr>
-      </w:pPr>
-      <w:r>
-        <w:t>E</w:t>
-      </w:r>
-      <w:r>
-        <w:t xml:space="preserve">cological </w:t>
-      </w:r>
-      <w:r>
-        <w:t>L</w:t>
-      </w:r>
-      <w:r>
-        <w:t xml:space="preserve">imits of </w:t>
-      </w:r>
-      <w:r>
-        <w:t>H</w:t>
-      </w:r>
-      <w:r>
-        <w:t xml:space="preserve">ydrologic </w:t>
-      </w:r>
-      <w:r>
-        <w:t>A</w:t>
-      </w:r>
-      <w:r>
-        <w:t>lteration</w:t>
-      </w:r>
-      <w:r>
-        <w:t xml:space="preserve"> (Poff et al 2010)</w:t>
-      </w:r>
-    </w:p>
-    <w:p>
-      <w:pPr>
-        <w:pStyle w:val="ListParagraph"/>
-        <w:numPr>
-          <w:ilvl w:val="1"/>
-          <w:numId w:val="3"/>
-        </w:numPr>
-      </w:pPr>
-      <w:r>
-        <w:t>Functional Flows Approach (Yarnell et al. 2010; Grantham et al. 2020)</w:t>
-      </w:r>
-    </w:p>
-    <w:p>
-      <w:pPr>
-        <w:pStyle w:val="ListParagraph"/>
-        <w:numPr>
-          <w:ilvl w:val="1"/>
-          <w:numId w:val="3"/>
-        </w:numPr>
-      </w:pPr>
-      <w:r>
-        <w:lastRenderedPageBreak/>
-        <w:t>California Environmental Flows Framework (Patterson et al 2020; Stein et al 2021)</w:t>
-      </w:r>
-    </w:p>
-    <w:p>
-      <w:pPr>
-        <w:pStyle w:val="ListParagraph"/>
-        <w:numPr>
-          <w:ilvl w:val="0"/>
-          <w:numId w:val="3"/>
-        </w:numPr>
-      </w:pPr>
-      <w:r>
-        <w:t xml:space="preserve">Pg 5 line 33: </w:t>
-      </w:r>
-    </w:p>
-    <w:p>
-      <w:pPr>
-        <w:pStyle w:val="ListParagraph"/>
-        <w:numPr>
-          <w:ilvl w:val="1"/>
-          <w:numId w:val="3"/>
-        </w:numPr>
-      </w:pPr>
-      <w:r>
-        <w:rPr>
-          <w:highlight w:val="yellow"/>
-        </w:rPr>
-        <w:t xml:space="preserve">We have </w:t>
-      </w:r>
-      <w:r>
-        <w:rPr>
-          <w:highlight w:val="yellow"/>
-        </w:rPr>
-        <w:t>added citations to the IHA metrics and ELOHA approaches and cited the three</w:t>
-      </w:r>
-      <w:r>
-        <w:t xml:space="preserve"> papers alluded to in the comment (Richter et al. 2016, Poff et al. 2010, </w:t>
-      </w:r>
-      <w:proofErr w:type="spellStart"/>
-      <w:r>
-        <w:t>McManamay</w:t>
-      </w:r>
-      <w:proofErr w:type="spellEnd"/>
-      <w:r>
-        <w:t xml:space="preserve"> et al 2013).</w:t>
-      </w:r>
-    </w:p>
-    <w:p>
-      <w:pPr>
-        <w:pStyle w:val="ListParagraph"/>
-        <w:numPr>
-          <w:ilvl w:val="1"/>
-          <w:numId w:val="3"/>
-        </w:numPr>
-      </w:pPr>
-      <w:r>
-        <w:t>The exclusion of the Functional Flows literature is an oversight that we are happy to correct (see response to comment on Pg 4 line 40).</w:t>
-      </w:r>
-    </w:p>
-    <w:p>
-      <w:pPr>
-        <w:pStyle w:val="ListParagraph"/>
-        <w:numPr>
-          <w:ilvl w:val="1"/>
-          <w:numId w:val="3"/>
-        </w:numPr>
-      </w:pPr>
-      <w:proofErr w:type="gramStart"/>
-      <w:r>
-        <w:t>Needs</w:t>
-      </w:r>
-      <w:proofErr w:type="gramEnd"/>
-      <w:r>
-        <w:t xml:space="preserve"> </w:t>
-      </w:r>
-      <w:r>
-        <w:rPr>
-          <w:highlight w:val="cyan"/>
-        </w:rPr>
-        <w:t>further discussion</w:t>
-      </w:r>
-      <w:r>
-        <w:t xml:space="preserve">: </w:t>
-      </w:r>
-    </w:p>
-    <w:p>
-      <w:pPr>
-        <w:pStyle w:val="ListParagraph"/>
-        <w:numPr>
-          <w:ilvl w:val="2"/>
-          <w:numId w:val="3"/>
-        </w:numPr>
-      </w:pPr>
-      <w:proofErr w:type="gramStart"/>
-      <w:r>
-        <w:t>Comment</w:t>
-      </w:r>
-      <w:r>
-        <w:rPr>
-          <w:i/>
-          <w:iCs/>
-        </w:rPr>
-        <w:t xml:space="preserve">: </w:t>
-      </w:r>
-      <w:r>
-        <w:rPr>
-          <w:i/>
-          <w:iCs/>
-        </w:rPr>
-        <w:t>“</w:t>
-      </w:r>
-      <w:proofErr w:type="gramEnd"/>
-      <w:r>
-        <w:rPr>
-          <w:i/>
-          <w:iCs/>
-        </w:rPr>
-        <w:t xml:space="preserve">On page 6, there is a discussion of what an ideal framework would be to translate relationships between flow and ecological response to water management actions and decisions. This is specifically what the Functional Flows approach and the related CA </w:t>
-      </w:r>
-      <w:proofErr w:type="spellStart"/>
-      <w:r>
-        <w:rPr>
-          <w:i/>
-          <w:iCs/>
-        </w:rPr>
-        <w:t>Eflows</w:t>
-      </w:r>
-      <w:proofErr w:type="spellEnd"/>
-      <w:r>
-        <w:rPr>
-          <w:i/>
-          <w:iCs/>
-        </w:rPr>
-        <w:t xml:space="preserve"> Framework describe and do”</w:t>
-      </w:r>
-    </w:p>
-    <w:p>
-      <w:pPr>
-        <w:pStyle w:val="ListParagraph"/>
-        <w:numPr>
-          <w:ilvl w:val="2"/>
-          <w:numId w:val="3"/>
-        </w:numPr>
-      </w:pPr>
-      <w:r>
-        <w:t>Manuscript: “</w:t>
-      </w:r>
-      <w:r>
-        <w:rPr>
-          <w:i/>
-          <w:iCs/>
-        </w:rPr>
-        <w:t>An ideal framework for supporting decision-making would involve two key steps, firstly connecting land and water management actions to flow changes, and secondly connecting flow changes to ecological responses</w:t>
-      </w:r>
-      <w:r>
-        <w:t>”</w:t>
-      </w:r>
-    </w:p>
-    <w:p>
-      <w:pPr>
-        <w:pStyle w:val="ListParagraph"/>
-        <w:numPr>
-          <w:ilvl w:val="2"/>
-          <w:numId w:val="3"/>
-        </w:numPr>
-      </w:pPr>
-      <w:r>
-        <w:t>In my current understanding, the functional flows metric addresses neither of these steps. Can you help me understand what you mean here?</w:t>
-      </w:r>
-    </w:p>
-    <w:p>
-      <w:pPr>
-        <w:pStyle w:val="ListParagraph"/>
-        <w:numPr>
-          <w:ilvl w:val="3"/>
-          <w:numId w:val="3"/>
-        </w:numPr>
-      </w:pPr>
-      <w:r>
-        <w:t xml:space="preserve">It does not predict flow changes due to management actions (at least not in the same way as a </w:t>
-      </w:r>
-      <w:proofErr w:type="gramStart"/>
-      <w:r>
-        <w:t>physically-based</w:t>
-      </w:r>
-      <w:proofErr w:type="gramEnd"/>
-      <w:r>
-        <w:t xml:space="preserve"> hydrologic model, which is our baseline expectation)</w:t>
-      </w:r>
-    </w:p>
-    <w:p>
-      <w:pPr>
-        <w:pStyle w:val="ListParagraph"/>
-        <w:numPr>
-          <w:ilvl w:val="3"/>
-          <w:numId w:val="3"/>
-        </w:numPr>
-      </w:pPr>
-      <w:r>
-        <w:t>It does not predict quantitative ecological changes due to flow changes; rather it quantifies the flow phenomena known to affect the ecosystem.</w:t>
-      </w:r>
-    </w:p>
-    <w:p>
-      <w:pPr>
-        <w:pStyle w:val="ListParagraph"/>
-        <w:numPr>
-          <w:ilvl w:val="2"/>
-          <w:numId w:val="3"/>
-        </w:numPr>
-      </w:pPr>
-      <w:r>
-        <w:rPr>
-          <w:highlight w:val="cyan"/>
-        </w:rPr>
-        <w:t>Is this understanding incorrect</w:t>
-      </w:r>
-      <w:r>
-        <w:t>?</w:t>
-      </w:r>
-    </w:p>
-    <w:p>
-      <w:pPr>
-        <w:pStyle w:val="ListParagraph"/>
-        <w:numPr>
-          <w:ilvl w:val="1"/>
-          <w:numId w:val="3"/>
-        </w:numPr>
-      </w:pPr>
-      <w:r>
-        <w:t xml:space="preserve">At the end of the </w:t>
-      </w:r>
-      <w:proofErr w:type="gramStart"/>
-      <w:r>
-        <w:t>introduction</w:t>
-      </w:r>
-      <w:proofErr w:type="gramEnd"/>
-      <w:r>
-        <w:t xml:space="preserve"> we have added </w:t>
+        <w:t xml:space="preserve">At the end of the introduction we have added </w:t>
       </w:r>
       <w:r>
         <w:rPr>
@@ -927,15 +863,7 @@
         <w:t>clarifying text</w:t>
       </w:r>
       <w:r>
-        <w:t xml:space="preserve"> – lambda was only included in the minimization equation, not in the predictive HB model. </w:t>
-      </w:r>
-      <w:proofErr w:type="gramStart"/>
-      <w:r>
-        <w:t>Also</w:t>
-      </w:r>
-      <w:proofErr w:type="gramEnd"/>
-      <w:r>
-        <w:t xml:space="preserve"> lambda not selected as 0]</w:t>
+        <w:t xml:space="preserve"> – lambda was only included in the minimization equation, not in the predictive HB model. Also lambda not selected as 0]</w:t>
       </w:r>
     </w:p>
     <w:p>
@@ -964,15 +892,7 @@
         <w:t>ensured the names of these metrics are the same</w:t>
       </w:r>
       <w:r>
-        <w:t xml:space="preserve"> as in </w:t>
-      </w:r>
-      <w:proofErr w:type="gramStart"/>
-      <w:r>
-        <w:t>the literature</w:t>
-      </w:r>
-      <w:proofErr w:type="gramEnd"/>
-      <w:r>
-        <w:t xml:space="preserve"> and ceff.ucdavis.edu.</w:t>
+        <w:t xml:space="preserve"> as in the literature and ceff.ucdavis.edu.</w:t>
       </w:r>
     </w:p>
     <w:p>
@@ -1047,13 +967,8 @@
           <w:numId w:val="6"/>
         </w:numPr>
       </w:pPr>
-      <w:proofErr w:type="gramStart"/>
-      <w:r>
-        <w:t>Pg ?</w:t>
-      </w:r>
-      <w:proofErr w:type="gramEnd"/>
-      <w:r>
-        <w:t xml:space="preserve"> lines 47-51</w:t>
+      <w:r>
+        <w:t>Pg ? lines 47-51</w:t>
       </w:r>
     </w:p>
     <w:p>
@@ -1154,13 +1069,8 @@
           <w:numId w:val="9"/>
         </w:numPr>
       </w:pPr>
-      <w:proofErr w:type="gramStart"/>
-      <w:r>
-        <w:t>Sect</w:t>
-      </w:r>
-      <w:proofErr w:type="gramEnd"/>
-      <w:r>
-        <w:t xml:space="preserve"> 5.2</w:t>
+      <w:r>
+        <w:t>Sect 5.2</w:t>
       </w:r>
     </w:p>
     <w:p>
@@ -1275,15 +1185,7 @@
     </w:p>
     <w:p>
       <w:r>
-        <w:t xml:space="preserve">Should we try to predict multiple life stages? Or </w:t>
-      </w:r>
-      <w:proofErr w:type="gramStart"/>
-      <w:r>
-        <w:t>just</w:t>
-      </w:r>
-      <w:proofErr w:type="gramEnd"/>
-      <w:r>
-        <w:t xml:space="preserve"> this one overall success metric?</w:t>
+        <w:t>Should we try to predict multiple life stages? Or just this one overall success metric?</w:t>
       </w:r>
     </w:p>
     <w:p>
@@ -1327,13 +1229,8 @@
           <w:numId w:val="8"/>
         </w:numPr>
       </w:pPr>
-      <w:proofErr w:type="gramStart"/>
-      <w:r>
-        <w:t>Final</w:t>
-      </w:r>
-      <w:proofErr w:type="gramEnd"/>
-      <w:r>
-        <w:t xml:space="preserve"> set included 9 flow metrics.</w:t>
+      <w:r>
+        <w:t>Final set included 9 flow metrics.</w:t>
       </w:r>
     </w:p>
     <w:p>
@@ -1357,15 +1254,7 @@
         </w:numPr>
       </w:pPr>
       <w:r>
-        <w:t>“</w:t>
-      </w:r>
-      <w:proofErr w:type="gramStart"/>
-      <w:r>
-        <w:t>leverages</w:t>
-      </w:r>
-      <w:proofErr w:type="gramEnd"/>
-      <w:r>
-        <w:t xml:space="preserve"> temporal autocorrelation”</w:t>
+        <w:t>“leverages temporal autocorrelation”</w:t>
       </w:r>
     </w:p>
     <w:p>
@@ -1377,15 +1266,7 @@
         </w:numPr>
       </w:pPr>
       <w:r>
-        <w:t>“</w:t>
-      </w:r>
-      <w:proofErr w:type="gramStart"/>
-      <w:r>
-        <w:t>quantify</w:t>
-      </w:r>
-      <w:proofErr w:type="gramEnd"/>
-      <w:r>
-        <w:t xml:space="preserve"> abiotic drivers of population dynamics”</w:t>
+        <w:t>“quantify abiotic drivers of population dynamics”</w:t>
       </w:r>
     </w:p>
     <w:p>
@@ -1409,15 +1290,7 @@
         </w:numPr>
       </w:pPr>
       <w:r>
-        <w:t>“</w:t>
-      </w:r>
-      <w:proofErr w:type="gramStart"/>
-      <w:r>
-        <w:t>while</w:t>
-      </w:r>
-      <w:proofErr w:type="gramEnd"/>
-      <w:r>
-        <w:t xml:space="preserve"> accounting for observation error”</w:t>
+        <w:t>“while accounting for observation error”</w:t>
       </w:r>
     </w:p>
     <w:p>
@@ -1477,15 +1350,7 @@
         </w:numPr>
       </w:pPr>
       <w:r>
-        <w:t xml:space="preserve">What is </w:t>
-      </w:r>
-      <w:proofErr w:type="spellStart"/>
-      <w:r>
-        <w:t>x_t</w:t>
-      </w:r>
-      <w:proofErr w:type="spellEnd"/>
-      <w:r>
-        <w:t>?</w:t>
+        <w:t>What is x_t?</w:t>
       </w:r>
     </w:p>
     <w:p>
@@ -1496,21 +1361,8 @@
           <w:numId w:val="8"/>
         </w:numPr>
       </w:pPr>
-      <w:proofErr w:type="gramStart"/>
-      <w:r>
-        <w:t>Z matrix is</w:t>
-      </w:r>
-      <w:proofErr w:type="gramEnd"/>
-      <w:r>
-        <w:t xml:space="preserve"> site-specific </w:t>
-      </w:r>
-      <w:proofErr w:type="gramStart"/>
-      <w:r>
-        <w:t>observations?</w:t>
-      </w:r>
-      <w:proofErr w:type="gramEnd"/>
-      <w:r>
-        <w:t xml:space="preserve"> What is the data structure?</w:t>
+      <w:r>
+        <w:t>Z matrix is site-specific observations? What is the data structure?</w:t>
       </w:r>
     </w:p>
     <w:p>
@@ -1533,21 +1385,8 @@
           <w:numId w:val="8"/>
         </w:numPr>
       </w:pPr>
-      <w:proofErr w:type="gramStart"/>
-      <w:r>
-        <w:t>Abundance</w:t>
-      </w:r>
-      <w:proofErr w:type="gramEnd"/>
-      <w:r>
-        <w:t xml:space="preserve"> data </w:t>
-      </w:r>
-      <w:proofErr w:type="spellStart"/>
-      <w:r>
-        <w:t>logtransformed</w:t>
-      </w:r>
-      <w:proofErr w:type="spellEnd"/>
-      <w:r>
-        <w:t>.</w:t>
+      <w:r>
+        <w:t>Abundance data logtransformed.</w:t>
       </w:r>
     </w:p>
     <w:p>
@@ -1559,23 +1398,7 @@
         </w:numPr>
       </w:pPr>
       <w:r>
-        <w:t xml:space="preserve">Then, </w:t>
-      </w:r>
-      <w:proofErr w:type="gramStart"/>
-      <w:r>
-        <w:t>used</w:t>
-      </w:r>
-      <w:proofErr w:type="gramEnd"/>
-      <w:r>
-        <w:t xml:space="preserve"> the best model for each flow metric (selected with </w:t>
-      </w:r>
-      <w:proofErr w:type="spellStart"/>
-      <w:r>
-        <w:t>AICc</w:t>
-      </w:r>
-      <w:proofErr w:type="spellEnd"/>
-      <w:r>
-        <w:t>).</w:t>
+        <w:t>Then, used the best model for each flow metric (selected with AICc).</w:t>
       </w:r>
     </w:p>
     <w:p>
@@ -1587,13 +1410,8 @@
         </w:numPr>
       </w:pPr>
       <w:r>
-        <w:t xml:space="preserve"> Each flow metric has a coefficient for each </w:t>
-      </w:r>
-      <w:proofErr w:type="gramStart"/>
-      <w:r>
-        <w:t>species?</w:t>
-      </w:r>
-      <w:proofErr w:type="gramEnd"/>
+        <w:t xml:space="preserve"> Each flow metric has a coefficient for each species?</w:t>
+      </w:r>
     </w:p>
     <w:p>
       <w:pPr>
@@ -1683,15 +1501,7 @@
         </w:numPr>
       </w:pPr>
       <w:r>
-        <w:t xml:space="preserve">For sure, the alignment to </w:t>
-      </w:r>
-      <w:proofErr w:type="gramStart"/>
-      <w:r>
-        <w:t>different life</w:t>
-      </w:r>
-      <w:proofErr w:type="gramEnd"/>
-      <w:r>
-        <w:t xml:space="preserve"> stages needs more explanation.</w:t>
+        <w:t>For sure, the alignment to different life stages needs more explanation.</w:t>
       </w:r>
     </w:p>
     <w:p>
@@ -1742,13 +1552,8 @@
     </w:p>
     <w:p>
       <w:r>
-        <w:t xml:space="preserve">Potential other </w:t>
-      </w:r>
-      <w:proofErr w:type="gramStart"/>
-      <w:r>
-        <w:t>statistical  methods</w:t>
-      </w:r>
-      <w:proofErr w:type="gramEnd"/>
+        <w:t>Potential other statistical  methods</w:t>
+      </w:r>
     </w:p>
     <w:p>
       <w:pPr>
@@ -1904,13 +1709,8 @@
       </w:r>
     </w:p>
     <w:p>
-      <w:proofErr w:type="gramStart"/>
-      <w:r>
-        <w:t>Needs</w:t>
-      </w:r>
-      <w:proofErr w:type="gramEnd"/>
-      <w:r>
-        <w:t xml:space="preserve"> </w:t>
+      <w:r>
+        <w:t xml:space="preserve">Needs </w:t>
       </w:r>
       <w:r>
         <w:rPr>
@@ -2010,15 +1810,7 @@
         </w:numPr>
       </w:pPr>
       <w:r>
-        <w:t xml:space="preserve">Albert Rui at Berkeley uses this method, Ethan worked with him. MARSS </w:t>
-      </w:r>
-      <w:proofErr w:type="gramStart"/>
-      <w:r>
-        <w:t>is</w:t>
-      </w:r>
-      <w:proofErr w:type="gramEnd"/>
-      <w:r>
-        <w:t xml:space="preserve"> upgraded random forest. You can throw all kinds of stuff at it. Will take some correlation into account. </w:t>
+        <w:t xml:space="preserve">Albert Rui at Berkeley uses this method, Ethan worked with him. MARSS is upgraded random forest. You can throw all kinds of stuff at it. Will take some correlation into account. </w:t>
       </w:r>
     </w:p>
     <w:p>
@@ -2054,15 +1846,7 @@
         </w:numPr>
       </w:pPr>
       <w:r>
-        <w:t xml:space="preserve">Random forest will give you those rankings, but it’s a bit of </w:t>
-      </w:r>
-      <w:proofErr w:type="gramStart"/>
-      <w:r>
-        <w:t>black</w:t>
-      </w:r>
-      <w:proofErr w:type="gramEnd"/>
-      <w:r>
-        <w:t xml:space="preserve"> box</w:t>
+        <w:t>Random forest will give you those rankings, but it’s a bit of black box</w:t>
       </w:r>
     </w:p>
     <w:p>
@@ -2098,15 +1882,7 @@
         </w:numPr>
       </w:pPr>
       <w:r>
-        <w:t xml:space="preserve">You should talk to Ethan and Albert before you throw it out the window. Is it ok for your </w:t>
-      </w:r>
-      <w:proofErr w:type="gramStart"/>
-      <w:r>
-        <w:t>dataset.</w:t>
-      </w:r>
-      <w:proofErr w:type="gramEnd"/>
-      <w:r>
-        <w:t xml:space="preserve"> I can facilitate that meeting </w:t>
+        <w:t xml:space="preserve">You should talk to Ethan and Albert before you throw it out the window. Is it ok for your dataset. I can facilitate that meeting </w:t>
       </w:r>
     </w:p>
     <w:p>
@@ -2118,15 +1894,7 @@
         </w:numPr>
       </w:pPr>
       <w:r>
-        <w:t xml:space="preserve">Modeling: MARSS does not take multiple life stages into account. Data goes into it is one observation per year. 10-15 years of fish datasets in Arizona in Ethan’s dissertation. Takes the changes over time into account. (I also do not understand </w:t>
-      </w:r>
-      <w:proofErr w:type="gramStart"/>
-      <w:r>
-        <w:t>the math</w:t>
-      </w:r>
-      <w:proofErr w:type="gramEnd"/>
-      <w:r>
-        <w:t>.) Can handle the fish cohort lags into account.</w:t>
+        <w:t>Modeling: MARSS does not take multiple life stages into account. Data goes into it is one observation per year. 10-15 years of fish datasets in Arizona in Ethan’s dissertation. Takes the changes over time into account. (I also do not understand the math.) Can handle the fish cohort lags into account.</w:t>
       </w:r>
     </w:p>
     <w:p>
@@ -2138,13 +1906,8 @@
         </w:numPr>
       </w:pPr>
       <w:r>
-        <w:t xml:space="preserve">What trying to get out of it: quasi-extinction forecast vs </w:t>
-      </w:r>
-      <w:proofErr w:type="gramStart"/>
-      <w:r>
-        <w:t>single-species</w:t>
-      </w:r>
-      <w:proofErr w:type="gramEnd"/>
+        <w:t>What trying to get out of it: quasi-extinction forecast vs single-species</w:t>
+      </w:r>
     </w:p>
     <w:p>
       <w:pPr>
@@ -2155,15 +1918,7 @@
         </w:numPr>
       </w:pPr>
       <w:r>
-        <w:t xml:space="preserve">Can’t have one </w:t>
-      </w:r>
-      <w:proofErr w:type="gramStart"/>
-      <w:r>
-        <w:t>fish  function</w:t>
-      </w:r>
-      <w:proofErr w:type="gramEnd"/>
-      <w:r>
-        <w:t>, that’s impossible</w:t>
+        <w:t>Can’t have one fish  function, that’s impossible</w:t>
       </w:r>
     </w:p>
     <w:p>
@@ -2187,13 +1942,8 @@
         </w:numPr>
       </w:pPr>
       <w:r>
-        <w:t xml:space="preserve">What’s a hydrologic benefit </w:t>
-      </w:r>
-      <w:proofErr w:type="spellStart"/>
-      <w:r>
-        <w:t>funcnion</w:t>
-      </w:r>
-      <w:proofErr w:type="spellEnd"/>
+        <w:t>What’s a hydrologic benefit funcnion</w:t>
+      </w:r>
     </w:p>
     <w:p>
       <w:pPr>
@@ -2216,15 +1966,7 @@
         </w:numPr>
       </w:pPr>
       <w:r>
-        <w:t xml:space="preserve">To imply that you will get </w:t>
-      </w:r>
-      <w:proofErr w:type="gramStart"/>
-      <w:r>
-        <w:t>this</w:t>
-      </w:r>
-      <w:proofErr w:type="gramEnd"/>
-      <w:r>
-        <w:t xml:space="preserve"> many fish with this flow will set </w:t>
+        <w:t xml:space="preserve">To imply that you will get this many fish with this flow will set </w:t>
       </w:r>
     </w:p>
     <w:p>
@@ -2275,15 +2017,7 @@
         </w:numPr>
       </w:pPr>
       <w:r>
-        <w:t xml:space="preserve">50 </w:t>
-      </w:r>
-      <w:proofErr w:type="spellStart"/>
-      <w:r>
-        <w:t>cfs</w:t>
-      </w:r>
-      <w:proofErr w:type="spellEnd"/>
-      <w:r>
-        <w:t xml:space="preserve"> at FJ could be no French Creek connectivity or full connectivity</w:t>
+        <w:t>50 cfs at FJ could be no French Creek connectivity or full connectivity</w:t>
       </w:r>
     </w:p>
     <w:p>
@@ -2295,15 +2029,7 @@
         </w:numPr>
       </w:pPr>
       <w:r>
-        <w:t xml:space="preserve">A </w:t>
-      </w:r>
-      <w:proofErr w:type="spellStart"/>
-      <w:r>
-        <w:t>gajillion</w:t>
-      </w:r>
-      <w:proofErr w:type="spellEnd"/>
-      <w:r>
-        <w:t xml:space="preserve"> metrics. </w:t>
+        <w:t xml:space="preserve">A gajillion metrics. </w:t>
       </w:r>
     </w:p>
     <w:p>
@@ -2340,15 +2066,7 @@
       </w:pPr>
       <w:r>
         <w:lastRenderedPageBreak/>
-        <w:t xml:space="preserve">Why not separate it into </w:t>
-      </w:r>
-      <w:proofErr w:type="gramStart"/>
-      <w:r>
-        <w:t>onset</w:t>
-      </w:r>
-      <w:proofErr w:type="gramEnd"/>
-      <w:r>
-        <w:t xml:space="preserve"> of the wet season?</w:t>
+        <w:t>Why not separate it into onset of the wet season?</w:t>
       </w:r>
     </w:p>
     <w:p>
@@ -2384,13 +2102,8 @@
         </w:numPr>
       </w:pPr>
       <w:r>
-        <w:t xml:space="preserve">Then you define the variable. You define the variable of, the 100% is typically connected at 200 </w:t>
-      </w:r>
-      <w:proofErr w:type="spellStart"/>
-      <w:r>
-        <w:t>cfs</w:t>
-      </w:r>
-      <w:proofErr w:type="spellEnd"/>
+        <w:t>Then you define the variable. You define the variable of, the 100% is typically connected at 200 cfs</w:t>
+      </w:r>
     </w:p>
     <w:p>
       <w:r>

</xml_diff>